<commit_message>
Try to use salami slice design to generate xsd.
</commit_message>
<xml_diff>
--- a/Instructions.docx
+++ b/Instructions.docx
@@ -193,25 +193,7 @@
           <w:sz w:val="24"/>
           <w:szCs w:val="24"/>
         </w:rPr>
-        <w:t xml:space="preserve">We can use a utility to infer </w:t>
-      </w:r>
-      <w:r>
-        <w:rPr>
-          <w:rFonts w:ascii="Segoe UI" w:eastAsia="Times New Roman" w:hAnsi="Segoe UI" w:cs="Segoe UI"/>
-          <w:color w:val="24292F"/>
-          <w:sz w:val="24"/>
-          <w:szCs w:val="24"/>
-        </w:rPr>
-        <w:t>an</w:t>
-      </w:r>
-      <w:r>
-        <w:rPr>
-          <w:rFonts w:ascii="Segoe UI" w:eastAsia="Times New Roman" w:hAnsi="Segoe UI" w:cs="Segoe UI"/>
-          <w:color w:val="24292F"/>
-          <w:sz w:val="24"/>
-          <w:szCs w:val="24"/>
-        </w:rPr>
-        <w:t xml:space="preserve"> XML schema from </w:t>
+        <w:t xml:space="preserve">We can use a utility to infer an XML schema from </w:t>
       </w:r>
       <w:proofErr w:type="gramStart"/>
       <w:r>
@@ -306,25 +288,7 @@
           <w:sz w:val="24"/>
           <w:szCs w:val="24"/>
         </w:rPr>
-        <w:t xml:space="preserve">Finally, we use a utility to convert the manipulated objects back into </w:t>
-      </w:r>
-      <w:r>
-        <w:rPr>
-          <w:rFonts w:ascii="Segoe UI" w:eastAsia="Times New Roman" w:hAnsi="Segoe UI" w:cs="Segoe UI"/>
-          <w:color w:val="24292F"/>
-          <w:sz w:val="24"/>
-          <w:szCs w:val="24"/>
-        </w:rPr>
-        <w:t>an</w:t>
-      </w:r>
-      <w:r>
-        <w:rPr>
-          <w:rFonts w:ascii="Segoe UI" w:eastAsia="Times New Roman" w:hAnsi="Segoe UI" w:cs="Segoe UI"/>
-          <w:color w:val="24292F"/>
-          <w:sz w:val="24"/>
-          <w:szCs w:val="24"/>
-        </w:rPr>
-        <w:t xml:space="preserve"> XML file.</w:t>
+        <w:t>Finally, we use a utility to convert the manipulated objects back into an XML file.</w:t>
       </w:r>
     </w:p>
     <w:p/>
@@ -741,16 +705,19 @@
         <w:t>cd_catalog</w:t>
       </w:r>
       <w:proofErr w:type="spellEnd"/>
-      <w:r>
-        <w:rPr>
-          <w:rFonts w:ascii="Segoe UI" w:hAnsi="Segoe UI" w:cs="Segoe UI"/>
-          <w:b/>
-          <w:bCs/>
-          <w:color w:val="FF0000"/>
-          <w:shd w:val="clear" w:color="auto" w:fill="FFFFFF"/>
-        </w:rPr>
-        <w:t xml:space="preserve"> </w:t>
-      </w:r>
+    </w:p>
+    <w:p>
+      <w:pPr>
+        <w:autoSpaceDE w:val="0"/>
+        <w:autoSpaceDN w:val="0"/>
+        <w:adjustRightInd w:val="0"/>
+        <w:spacing w:after="0" w:line="240" w:lineRule="auto"/>
+        <w:rPr>
+          <w:rFonts w:ascii="Consolas" w:hAnsi="Consolas" w:cs="Consolas"/>
+          <w:sz w:val="20"/>
+          <w:szCs w:val="20"/>
+        </w:rPr>
+      </w:pPr>
     </w:p>
     <w:p>
       <w:pPr>
@@ -1373,17 +1340,7 @@
           <w:color w:val="24292F"/>
           <w:shd w:val="clear" w:color="auto" w:fill="FFFFFF"/>
         </w:rPr>
-        <w:t>Use Eclipse IDE to do Java coding</w:t>
-      </w:r>
-      <w:r>
-        <w:rPr>
-          <w:rFonts w:ascii="Segoe UI" w:hAnsi="Segoe UI" w:cs="Segoe UI"/>
-          <w:b/>
-          <w:bCs/>
-          <w:color w:val="24292F"/>
-          <w:shd w:val="clear" w:color="auto" w:fill="FFFFFF"/>
-        </w:rPr>
-        <w:t>:</w:t>
+        <w:t>Use Eclipse IDE to do Java coding:</w:t>
       </w:r>
     </w:p>
     <w:p>
@@ -6016,15 +5973,404 @@
           <w:szCs w:val="24"/>
         </w:rPr>
       </w:pPr>
-      <w:r>
-        <w:rPr>
-          <w:rFonts w:ascii="Segoe UI" w:eastAsia="Times New Roman" w:hAnsi="Segoe UI" w:cs="Segoe UI"/>
-          <w:b/>
-          <w:bCs/>
-          <w:color w:val="24292F"/>
-          <w:sz w:val="24"/>
-          <w:szCs w:val="24"/>
-        </w:rPr>
+    </w:p>
+    <w:p>
+      <w:pPr>
+        <w:rPr>
+          <w:rFonts w:ascii="Segoe UI" w:hAnsi="Segoe UI" w:cs="Segoe UI"/>
+          <w:b/>
+          <w:bCs/>
+          <w:color w:val="FF0000"/>
+          <w:shd w:val="clear" w:color="auto" w:fill="FFFFFF"/>
+        </w:rPr>
+      </w:pPr>
+    </w:p>
+    <w:p>
+      <w:pPr>
+        <w:rPr>
+          <w:rFonts w:ascii="Arial" w:hAnsi="Arial" w:cs="Arial"/>
+          <w:b/>
+          <w:bCs/>
+          <w:color w:val="FF0000"/>
+          <w:sz w:val="28"/>
+          <w:szCs w:val="28"/>
+          <w:shd w:val="clear" w:color="auto" w:fill="FFFFFF"/>
+        </w:rPr>
+      </w:pPr>
+      <w:r>
+        <w:rPr>
+          <w:rFonts w:ascii="Arial" w:hAnsi="Arial" w:cs="Arial"/>
+          <w:b/>
+          <w:bCs/>
+          <w:color w:val="FF0000"/>
+          <w:sz w:val="28"/>
+          <w:szCs w:val="28"/>
+          <w:shd w:val="clear" w:color="auto" w:fill="FFFFFF"/>
+        </w:rPr>
+        <w:t xml:space="preserve">Better alternative that uses salami slice design </w:t>
+      </w:r>
+      <w:r>
+        <w:rPr>
+          <w:rFonts w:ascii="Arial" w:hAnsi="Arial" w:cs="Arial"/>
+          <w:b/>
+          <w:bCs/>
+          <w:color w:val="FF0000"/>
+          <w:sz w:val="28"/>
+          <w:szCs w:val="28"/>
+          <w:shd w:val="clear" w:color="auto" w:fill="FFFFFF"/>
+        </w:rPr>
+        <w:t>(No “Type” suffix is generated)</w:t>
+      </w:r>
+      <w:r>
+        <w:rPr>
+          <w:rFonts w:ascii="Arial" w:hAnsi="Arial" w:cs="Arial"/>
+          <w:b/>
+          <w:bCs/>
+          <w:color w:val="FF0000"/>
+          <w:sz w:val="28"/>
+          <w:szCs w:val="28"/>
+          <w:shd w:val="clear" w:color="auto" w:fill="FFFFFF"/>
+        </w:rPr>
+        <w:t>:</w:t>
+      </w:r>
+    </w:p>
+    <w:p>
+      <w:pPr>
+        <w:autoSpaceDE w:val="0"/>
+        <w:autoSpaceDN w:val="0"/>
+        <w:adjustRightInd w:val="0"/>
+        <w:spacing w:after="0" w:line="240" w:lineRule="auto"/>
+        <w:rPr>
+          <w:rFonts w:ascii="Arial" w:hAnsi="Arial" w:cs="Arial"/>
+          <w:b/>
+          <w:bCs/>
+          <w:color w:val="FF0000"/>
+          <w:sz w:val="24"/>
+          <w:szCs w:val="24"/>
+        </w:rPr>
+      </w:pPr>
+      <w:proofErr w:type="gramStart"/>
+      <w:r>
+        <w:rPr>
+          <w:rFonts w:ascii="Arial" w:hAnsi="Arial" w:cs="Arial"/>
+          <w:b/>
+          <w:bCs/>
+          <w:color w:val="FF0000"/>
+          <w:sz w:val="24"/>
+          <w:szCs w:val="24"/>
+        </w:rPr>
+        <w:t>.\Tool\</w:t>
+      </w:r>
+      <w:r>
+        <w:rPr>
+          <w:rFonts w:ascii="Arial" w:hAnsi="Arial" w:cs="Arial"/>
+          <w:b/>
+          <w:bCs/>
+          <w:color w:val="FF0000"/>
+          <w:sz w:val="24"/>
+          <w:szCs w:val="24"/>
+          <w:u w:val="single"/>
+        </w:rPr>
+        <w:t>xmlbeans</w:t>
+      </w:r>
+      <w:r>
+        <w:rPr>
+          <w:rFonts w:ascii="Arial" w:hAnsi="Arial" w:cs="Arial"/>
+          <w:b/>
+          <w:bCs/>
+          <w:color w:val="FF0000"/>
+          <w:sz w:val="24"/>
+          <w:szCs w:val="24"/>
+        </w:rPr>
+        <w:t>-5.0.3\bin\inst2xsd</w:t>
+      </w:r>
+      <w:proofErr w:type="gramEnd"/>
+      <w:r>
+        <w:rPr>
+          <w:rFonts w:ascii="Arial" w:hAnsi="Arial" w:cs="Arial"/>
+          <w:b/>
+          <w:bCs/>
+          <w:color w:val="FF0000"/>
+          <w:sz w:val="24"/>
+          <w:szCs w:val="24"/>
+        </w:rPr>
+        <w:t xml:space="preserve"> -design </w:t>
+      </w:r>
+      <w:r>
+        <w:rPr>
+          <w:rFonts w:ascii="Arial" w:hAnsi="Arial" w:cs="Arial"/>
+          <w:b/>
+          <w:bCs/>
+          <w:color w:val="FF0000"/>
+          <w:sz w:val="24"/>
+          <w:szCs w:val="24"/>
+          <w:u w:val="single"/>
+        </w:rPr>
+        <w:t>ss</w:t>
+      </w:r>
+      <w:r>
+        <w:rPr>
+          <w:rFonts w:ascii="Arial" w:hAnsi="Arial" w:cs="Arial"/>
+          <w:b/>
+          <w:bCs/>
+          <w:color w:val="FF0000"/>
+          <w:sz w:val="24"/>
+          <w:szCs w:val="24"/>
+        </w:rPr>
+        <w:t xml:space="preserve"> -enumerations never .\</w:t>
+      </w:r>
+      <w:proofErr w:type="spellStart"/>
+      <w:r>
+        <w:rPr>
+          <w:rFonts w:ascii="Arial" w:hAnsi="Arial" w:cs="Arial"/>
+          <w:b/>
+          <w:bCs/>
+          <w:color w:val="FF0000"/>
+          <w:sz w:val="24"/>
+          <w:szCs w:val="24"/>
+        </w:rPr>
+        <w:t>source_xml</w:t>
+      </w:r>
+      <w:proofErr w:type="spellEnd"/>
+      <w:r>
+        <w:rPr>
+          <w:rFonts w:ascii="Arial" w:hAnsi="Arial" w:cs="Arial"/>
+          <w:b/>
+          <w:bCs/>
+          <w:color w:val="FF0000"/>
+          <w:sz w:val="24"/>
+          <w:szCs w:val="24"/>
+        </w:rPr>
+        <w:t>\cd_catalog.xml -</w:t>
+      </w:r>
+      <w:proofErr w:type="spellStart"/>
+      <w:r>
+        <w:rPr>
+          <w:rFonts w:ascii="Arial" w:hAnsi="Arial" w:cs="Arial"/>
+          <w:b/>
+          <w:bCs/>
+          <w:color w:val="FF0000"/>
+          <w:sz w:val="24"/>
+          <w:szCs w:val="24"/>
+        </w:rPr>
+        <w:t>outDir</w:t>
+      </w:r>
+      <w:proofErr w:type="spellEnd"/>
+      <w:r>
+        <w:rPr>
+          <w:rFonts w:ascii="Arial" w:hAnsi="Arial" w:cs="Arial"/>
+          <w:b/>
+          <w:bCs/>
+          <w:color w:val="FF0000"/>
+          <w:sz w:val="24"/>
+          <w:szCs w:val="24"/>
+        </w:rPr>
+        <w:t xml:space="preserve"> .\</w:t>
+      </w:r>
+      <w:proofErr w:type="spellStart"/>
+      <w:r>
+        <w:rPr>
+          <w:rFonts w:ascii="Arial" w:hAnsi="Arial" w:cs="Arial"/>
+          <w:b/>
+          <w:bCs/>
+          <w:color w:val="FF0000"/>
+          <w:sz w:val="24"/>
+          <w:szCs w:val="24"/>
+        </w:rPr>
+        <w:t>generated_xml</w:t>
+      </w:r>
+      <w:proofErr w:type="spellEnd"/>
+      <w:r>
+        <w:rPr>
+          <w:rFonts w:ascii="Arial" w:hAnsi="Arial" w:cs="Arial"/>
+          <w:b/>
+          <w:bCs/>
+          <w:color w:val="FF0000"/>
+          <w:sz w:val="24"/>
+          <w:szCs w:val="24"/>
+        </w:rPr>
+        <w:t xml:space="preserve"> -</w:t>
+      </w:r>
+      <w:proofErr w:type="spellStart"/>
+      <w:r>
+        <w:rPr>
+          <w:rFonts w:ascii="Arial" w:hAnsi="Arial" w:cs="Arial"/>
+          <w:b/>
+          <w:bCs/>
+          <w:color w:val="FF0000"/>
+          <w:sz w:val="24"/>
+          <w:szCs w:val="24"/>
+        </w:rPr>
+        <w:t>outPrefix</w:t>
+      </w:r>
+      <w:proofErr w:type="spellEnd"/>
+      <w:r>
+        <w:rPr>
+          <w:rFonts w:ascii="Arial" w:hAnsi="Arial" w:cs="Arial"/>
+          <w:b/>
+          <w:bCs/>
+          <w:color w:val="FF0000"/>
+          <w:sz w:val="24"/>
+          <w:szCs w:val="24"/>
+        </w:rPr>
+        <w:t xml:space="preserve"> </w:t>
+      </w:r>
+      <w:proofErr w:type="spellStart"/>
+      <w:r>
+        <w:rPr>
+          <w:rFonts w:ascii="Arial" w:hAnsi="Arial" w:cs="Arial"/>
+          <w:b/>
+          <w:bCs/>
+          <w:color w:val="FF0000"/>
+          <w:sz w:val="24"/>
+          <w:szCs w:val="24"/>
+        </w:rPr>
+        <w:t>cd_catalog_ss</w:t>
+      </w:r>
+      <w:proofErr w:type="spellEnd"/>
+    </w:p>
+    <w:p>
+      <w:pPr>
+        <w:shd w:val="clear" w:color="auto" w:fill="FFFFFF"/>
+        <w:spacing w:after="240" w:line="240" w:lineRule="auto"/>
+        <w:rPr>
+          <w:rFonts w:ascii="Arial" w:eastAsia="Times New Roman" w:hAnsi="Arial" w:cs="Arial"/>
+          <w:color w:val="24292F"/>
+          <w:sz w:val="24"/>
+          <w:szCs w:val="24"/>
+        </w:rPr>
+      </w:pPr>
+    </w:p>
+    <w:p>
+      <w:pPr>
+        <w:shd w:val="clear" w:color="auto" w:fill="FFFFFF"/>
+        <w:spacing w:after="240" w:line="240" w:lineRule="auto"/>
+        <w:rPr>
+          <w:rFonts w:ascii="Arial" w:eastAsia="Times New Roman" w:hAnsi="Arial" w:cs="Arial"/>
+          <w:b/>
+          <w:bCs/>
+          <w:color w:val="FF0000"/>
+          <w:sz w:val="24"/>
+          <w:szCs w:val="24"/>
+        </w:rPr>
+      </w:pPr>
+      <w:r>
+        <w:rPr>
+          <w:rFonts w:ascii="Arial" w:eastAsia="Times New Roman" w:hAnsi="Arial" w:cs="Arial"/>
+          <w:b/>
+          <w:bCs/>
+          <w:color w:val="FF0000"/>
+          <w:sz w:val="24"/>
+          <w:szCs w:val="24"/>
+        </w:rPr>
+        <w:t>C:\Java\jdk1.8.0_202\bin\xjc -</w:t>
+      </w:r>
+      <w:proofErr w:type="gramStart"/>
+      <w:r>
+        <w:rPr>
+          <w:rFonts w:ascii="Arial" w:eastAsia="Times New Roman" w:hAnsi="Arial" w:cs="Arial"/>
+          <w:b/>
+          <w:bCs/>
+          <w:color w:val="FF0000"/>
+          <w:sz w:val="24"/>
+          <w:szCs w:val="24"/>
+        </w:rPr>
+        <w:t>d .</w:t>
+      </w:r>
+      <w:proofErr w:type="gramEnd"/>
+      <w:r>
+        <w:rPr>
+          <w:rFonts w:ascii="Arial" w:eastAsia="Times New Roman" w:hAnsi="Arial" w:cs="Arial"/>
+          <w:b/>
+          <w:bCs/>
+          <w:color w:val="FF0000"/>
+          <w:sz w:val="24"/>
+          <w:szCs w:val="24"/>
+        </w:rPr>
+        <w:t>\</w:t>
+      </w:r>
+      <w:proofErr w:type="spellStart"/>
+      <w:r>
+        <w:rPr>
+          <w:rFonts w:ascii="Arial" w:eastAsia="Times New Roman" w:hAnsi="Arial" w:cs="Arial"/>
+          <w:b/>
+          <w:bCs/>
+          <w:color w:val="FF0000"/>
+          <w:sz w:val="24"/>
+          <w:szCs w:val="24"/>
+        </w:rPr>
+        <w:t>src</w:t>
+      </w:r>
+      <w:proofErr w:type="spellEnd"/>
+      <w:r>
+        <w:rPr>
+          <w:rFonts w:ascii="Arial" w:eastAsia="Times New Roman" w:hAnsi="Arial" w:cs="Arial"/>
+          <w:b/>
+          <w:bCs/>
+          <w:color w:val="FF0000"/>
+          <w:sz w:val="24"/>
+          <w:szCs w:val="24"/>
+        </w:rPr>
+        <w:t xml:space="preserve"> -p org.dragon.yunpeng.generated.xjc2  .\</w:t>
+      </w:r>
+      <w:proofErr w:type="spellStart"/>
+      <w:r>
+        <w:rPr>
+          <w:rFonts w:ascii="Arial" w:eastAsia="Times New Roman" w:hAnsi="Arial" w:cs="Arial"/>
+          <w:b/>
+          <w:bCs/>
+          <w:color w:val="FF0000"/>
+          <w:sz w:val="24"/>
+          <w:szCs w:val="24"/>
+        </w:rPr>
+        <w:t>generated_xml</w:t>
+      </w:r>
+      <w:proofErr w:type="spellEnd"/>
+      <w:r>
+        <w:rPr>
+          <w:rFonts w:ascii="Arial" w:eastAsia="Times New Roman" w:hAnsi="Arial" w:cs="Arial"/>
+          <w:b/>
+          <w:bCs/>
+          <w:color w:val="FF0000"/>
+          <w:sz w:val="24"/>
+          <w:szCs w:val="24"/>
+        </w:rPr>
+        <w:t>\cd_catalog_ss0.xsd</w:t>
+      </w:r>
+    </w:p>
+    <w:p>
+      <w:pPr>
+        <w:shd w:val="clear" w:color="auto" w:fill="FFFFFF"/>
+        <w:spacing w:after="240" w:line="240" w:lineRule="auto"/>
+        <w:rPr>
+          <w:rFonts w:ascii="Segoe UI" w:eastAsia="Times New Roman" w:hAnsi="Segoe UI" w:cs="Segoe UI"/>
+          <w:color w:val="24292F"/>
+          <w:sz w:val="24"/>
+          <w:szCs w:val="24"/>
+        </w:rPr>
+      </w:pPr>
+    </w:p>
+    <w:p>
+      <w:pPr>
+        <w:shd w:val="clear" w:color="auto" w:fill="FFFFFF"/>
+        <w:spacing w:after="240" w:line="240" w:lineRule="auto"/>
+        <w:rPr>
+          <w:rFonts w:ascii="Segoe UI" w:eastAsia="Times New Roman" w:hAnsi="Segoe UI" w:cs="Segoe UI"/>
+          <w:color w:val="24292F"/>
+          <w:sz w:val="24"/>
+          <w:szCs w:val="24"/>
+        </w:rPr>
+      </w:pPr>
+      <w:r>
+        <w:rPr>
+          <w:rFonts w:ascii="Segoe UI" w:eastAsia="Times New Roman" w:hAnsi="Segoe UI" w:cs="Segoe UI"/>
+          <w:b/>
+          <w:bCs/>
+          <w:color w:val="24292F"/>
+          <w:sz w:val="24"/>
+          <w:szCs w:val="24"/>
+        </w:rPr>
+        <w:lastRenderedPageBreak/>
         <w:t>Useful Links</w:t>
       </w:r>
       <w:r>

</xml_diff>